<commit_message>
Studied about dictionary and methods in python
</commit_message>
<xml_diff>
--- a/Day21-30/Day21/Day21.docx
+++ b/Day21-30/Day21/Day21.docx
@@ -379,9 +379,9 @@
       </w:pPr>
       <w:r>
         <w:drawing>
-          <wp:inline distT="0" distB="0" distL="0" distR="0" wp14:anchorId="11C0DAC8" wp14:editId="52F26D86">
-            <wp:extent cx="3193473" cy="1537323"/>
-            <wp:effectExtent l="152400" t="152400" r="368935" b="368300"/>
+          <wp:inline distT="0" distB="0" distL="0" distR="0" wp14:anchorId="11C0DAC8" wp14:editId="74EAC7C5">
+            <wp:extent cx="3611888" cy="1738746"/>
+            <wp:effectExtent l="152400" t="152400" r="369570" b="356870"/>
             <wp:docPr id="1727370000" name="Picture 1"/>
             <wp:cNvGraphicFramePr>
               <a:graphicFrameLocks xmlns:a="http://schemas.openxmlformats.org/drawingml/2006/main" noChangeAspect="1"/>
@@ -402,7 +402,7 @@
                   <pic:spPr>
                     <a:xfrm>
                       <a:off x="0" y="0"/>
-                      <a:ext cx="3199566" cy="1540256"/>
+                      <a:ext cx="3628915" cy="1746943"/>
                     </a:xfrm>
                     <a:prstGeom prst="rect">
                       <a:avLst/>
@@ -439,9 +439,9 @@
       </w:pPr>
       <w:r>
         <w:drawing>
-          <wp:inline distT="0" distB="0" distL="0" distR="0" wp14:anchorId="6FBA0B70" wp14:editId="441A2EE9">
-            <wp:extent cx="3657600" cy="1734382"/>
-            <wp:effectExtent l="152400" t="152400" r="361950" b="361315"/>
+          <wp:inline distT="0" distB="0" distL="0" distR="0" wp14:anchorId="6FBA0B70" wp14:editId="16CDD6BC">
+            <wp:extent cx="4134282" cy="1960418"/>
+            <wp:effectExtent l="152400" t="152400" r="361950" b="363855"/>
             <wp:docPr id="372160247" name="Picture 1"/>
             <wp:cNvGraphicFramePr>
               <a:graphicFrameLocks xmlns:a="http://schemas.openxmlformats.org/drawingml/2006/main" noChangeAspect="1"/>
@@ -462,7 +462,7 @@
                   <pic:spPr>
                     <a:xfrm>
                       <a:off x="0" y="0"/>
-                      <a:ext cx="3671826" cy="1741128"/>
+                      <a:ext cx="4154414" cy="1969964"/>
                     </a:xfrm>
                     <a:prstGeom prst="rect">
                       <a:avLst/>
@@ -499,9 +499,9 @@
       </w:pPr>
       <w:r>
         <w:drawing>
-          <wp:inline distT="0" distB="0" distL="0" distR="0" wp14:anchorId="09BC3B4B" wp14:editId="668388CD">
-            <wp:extent cx="3720916" cy="1738746"/>
-            <wp:effectExtent l="0" t="0" r="0" b="0"/>
+          <wp:inline distT="0" distB="0" distL="0" distR="0" wp14:anchorId="09BC3B4B" wp14:editId="129D3B98">
+            <wp:extent cx="4121173" cy="1925782"/>
+            <wp:effectExtent l="152400" t="152400" r="355600" b="360680"/>
             <wp:docPr id="1693311239" name="Picture 1"/>
             <wp:cNvGraphicFramePr>
               <a:graphicFrameLocks xmlns:a="http://schemas.openxmlformats.org/drawingml/2006/main" noChangeAspect="1"/>
@@ -522,11 +522,21 @@
                   <pic:spPr>
                     <a:xfrm>
                       <a:off x="0" y="0"/>
-                      <a:ext cx="3724143" cy="1740254"/>
+                      <a:ext cx="4134973" cy="1932231"/>
                     </a:xfrm>
                     <a:prstGeom prst="rect">
                       <a:avLst/>
                     </a:prstGeom>
+                    <a:ln>
+                      <a:noFill/>
+                    </a:ln>
+                    <a:effectLst>
+                      <a:outerShdw blurRad="292100" dist="139700" dir="2700000" algn="tl" rotWithShape="0">
+                        <a:srgbClr val="333333">
+                          <a:alpha val="65000"/>
+                        </a:srgbClr>
+                      </a:outerShdw>
+                    </a:effectLst>
                   </pic:spPr>
                 </pic:pic>
               </a:graphicData>
@@ -536,8 +546,14 @@
       </w:r>
     </w:p>
     <w:p/>
-    <w:p/>
-    <w:p/>
+    <w:p>
+      <w:pPr>
+        <w:jc w:val="center"/>
+      </w:pPr>
+      <w:r>
+        <w:t>--The End--</w:t>
+      </w:r>
+    </w:p>
     <w:sectPr>
       <w:pgSz w:w="11906" w:h="16838"/>
       <w:pgMar w:top="1440" w:right="1440" w:bottom="1440" w:left="1440" w:header="708" w:footer="708" w:gutter="0"/>

</xml_diff>